<commit_message>
Update Team-II_Project 2 - Proposal.docx
</commit_message>
<xml_diff>
--- a/Team-II_Project 2 - Proposal.docx
+++ b/Team-II_Project 2 - Proposal.docx
@@ -384,23 +384,13 @@
           <w:szCs w:val="30"/>
         </w:rPr>
       </w:pPr>
-      <w:proofErr w:type="spellStart"/>
       <w:r>
         <w:rPr>
           <w:i/>
           <w:sz w:val="26"/>
           <w:szCs w:val="26"/>
         </w:rPr>
-        <w:t>Akshay</w:t>
-      </w:r>
-      <w:proofErr w:type="spellEnd"/>
-      <w:r>
-        <w:rPr>
-          <w:i/>
-          <w:sz w:val="26"/>
-          <w:szCs w:val="26"/>
-        </w:rPr>
-        <w:t xml:space="preserve"> Verma, Aveline </w:t>
+        <w:t xml:space="preserve">Akshay Verma, Aveline </w:t>
       </w:r>
       <w:proofErr w:type="spellStart"/>
       <w:r>
@@ -556,7 +546,7 @@
           <w:sz w:val="24"/>
           <w:szCs w:val="24"/>
         </w:rPr>
-        <w:t xml:space="preserve">For the second project, we want to find out what are the main causes impacting food insecurity among certain races, families and people. To further extend, we will analyze future effects impacting food insecurity. </w:t>
+        <w:t xml:space="preserve">For the second project, we will build a logistic regression model to find out which combination of social groups are the most at risk for food insecurity. </w:t>
       </w:r>
     </w:p>
     <w:p>
@@ -573,7 +563,7 @@
           <w:sz w:val="24"/>
           <w:szCs w:val="24"/>
         </w:rPr>
-        <w:t xml:space="preserve">Our variables are states, family size, income level, SNAP usage, race/ethnicity, immigrant status, work status and education level. </w:t>
+        <w:t>Our variables for now are states, family size, income level, SNAP usage, race/ethnicity, immigrant status, work status and education level, but we will do a factor analysis to see which factors affect our response as well and may select new variables from that.</w:t>
       </w:r>
     </w:p>
     <w:p>
@@ -585,6 +575,13 @@
           <w:szCs w:val="24"/>
         </w:rPr>
       </w:pPr>
+      <w:r>
+        <w:rPr>
+          <w:sz w:val="24"/>
+          <w:szCs w:val="24"/>
+        </w:rPr>
+        <w:t xml:space="preserve">. </w:t>
+      </w:r>
     </w:p>
     <w:p>
       <w:pPr>

</xml_diff>